<commit_message>
Control method is simulated
Control method is simulated, animated, some figures added to report.
</commit_message>
<xml_diff>
--- a/ee568_project_1_report_S_Ozkucuk.docx
+++ b/ee568_project_1_report_S_Ozkucuk.docx
@@ -936,6 +936,12 @@
           <w:lang w:val="en-GB"/>
         </w:rPr>
         <w:lastRenderedPageBreak/>
+        <w:t xml:space="preserve">1. </w:t>
+      </w:r>
+      <w:r>
+        <w:rPr>
+          <w:lang w:val="en-GB"/>
+        </w:rPr>
         <w:t>Analytical Modelling</w:t>
       </w:r>
     </w:p>
@@ -3349,14 +3355,7 @@
             <w:rFonts w:ascii="Cambria Math" w:eastAsiaTheme="minorEastAsia" w:hAnsi="Cambria Math"/>
             <w:lang w:val="en-GB"/>
           </w:rPr>
-          <m:t>=</m:t>
-        </m:r>
-        <m:r>
-          <w:rPr>
-            <w:rFonts w:ascii="Cambria Math" w:eastAsiaTheme="minorEastAsia" w:hAnsi="Cambria Math"/>
-            <w:lang w:val="en-GB"/>
-          </w:rPr>
-          <m:t>2π</m:t>
+          <m:t>=2π</m:t>
         </m:r>
         <m:sSup>
           <m:sSupPr>
@@ -4287,14 +4286,7 @@
                   <w:rFonts w:ascii="Cambria Math" w:hAnsi="Cambria Math"/>
                   <w:lang w:val="en-GB"/>
                 </w:rPr>
-                <m:t>2×</m:t>
-              </m:r>
-              <m:r>
-                <w:rPr>
-                  <w:rFonts w:ascii="Cambria Math" w:hAnsi="Cambria Math"/>
-                  <w:lang w:val="en-GB"/>
-                </w:rPr>
-                <m:t>0.5×</m:t>
+                <m:t>2×0.5×</m:t>
               </m:r>
               <m:sSup>
                 <m:sSupPr>
@@ -6387,16 +6379,2169 @@
           <w:lang w:val="en-GB"/>
         </w:rPr>
       </w:pPr>
-      <w:r>
+    </w:p>
+    <w:p>
+      <w:pPr>
+        <w:rPr>
+          <w:lang w:val="en-GB"/>
+        </w:rPr>
+      </w:pPr>
+    </w:p>
+    <w:p>
+      <w:pPr>
+        <w:rPr>
+          <w:lang w:val="en-GB"/>
+        </w:rPr>
+      </w:pPr>
+    </w:p>
+    <w:p>
+      <w:pPr>
+        <w:rPr>
+          <w:lang w:val="en-GB"/>
+        </w:rPr>
+      </w:pPr>
+    </w:p>
+    <w:p>
+      <w:pPr>
+        <w:rPr>
+          <w:lang w:val="en-GB"/>
+        </w:rPr>
+      </w:pPr>
+    </w:p>
+    <w:p>
+      <w:pPr>
+        <w:rPr>
+          <w:lang w:val="en-GB"/>
+        </w:rPr>
+      </w:pPr>
+    </w:p>
+    <w:p>
+      <w:pPr>
+        <w:rPr>
+          <w:lang w:val="en-GB"/>
+        </w:rPr>
+      </w:pPr>
+    </w:p>
+    <w:p>
+      <w:pPr>
+        <w:rPr>
+          <w:lang w:val="en-GB"/>
+        </w:rPr>
+      </w:pPr>
+    </w:p>
+    <w:p>
+      <w:pPr>
+        <w:rPr>
+          <w:lang w:val="en-GB"/>
+        </w:rPr>
+      </w:pPr>
+    </w:p>
+    <w:p>
+      <w:pPr>
+        <w:rPr>
+          <w:lang w:val="en-GB"/>
+        </w:rPr>
+      </w:pPr>
+    </w:p>
+    <w:p>
+      <w:pPr>
+        <w:rPr>
+          <w:lang w:val="en-GB"/>
+        </w:rPr>
+      </w:pPr>
+    </w:p>
+    <w:p>
+      <w:pPr>
+        <w:rPr>
+          <w:lang w:val="en-GB"/>
+        </w:rPr>
+      </w:pPr>
+    </w:p>
+    <w:p>
+      <w:pPr>
+        <w:rPr>
+          <w:lang w:val="en-GB"/>
+        </w:rPr>
+      </w:pPr>
+    </w:p>
+    <w:p>
+      <w:pPr>
+        <w:rPr>
+          <w:lang w:val="en-GB"/>
+        </w:rPr>
+      </w:pPr>
+    </w:p>
+    <w:p>
+      <w:pPr>
+        <w:pStyle w:val="KonuBal"/>
+        <w:rPr>
+          <w:lang w:val="en-GB"/>
+        </w:rPr>
+      </w:pPr>
+      <w:r>
+        <w:rPr>
+          <w:lang w:val="en-GB"/>
+        </w:rPr>
+        <w:lastRenderedPageBreak/>
+        <w:t xml:space="preserve">2. </w:t>
+      </w:r>
+      <w:r>
+        <w:rPr>
+          <w:lang w:val="en-GB"/>
+        </w:rPr>
+        <w:t>FEA Modelling (2d Linear Materials)</w:t>
+      </w:r>
+    </w:p>
+    <w:p>
+      <w:pPr>
+        <w:jc w:val="both"/>
         <w:rPr>
           <w:rFonts w:eastAsiaTheme="minorEastAsia"/>
           <w:lang w:val="en-GB"/>
         </w:rPr>
+      </w:pPr>
+      <w:r>
+        <w:rPr>
+          <w:rFonts w:eastAsiaTheme="minorEastAsia"/>
+          <w:lang w:val="en-GB"/>
+        </w:rPr>
         <w:t xml:space="preserve"> </w:t>
       </w:r>
+      <w:r>
+        <w:rPr>
+          <w:rFonts w:eastAsiaTheme="minorEastAsia"/>
+          <w:lang w:val="en-GB"/>
+        </w:rPr>
+        <w:t xml:space="preserve">For the given geometry, the FEA model is constructed in </w:t>
+      </w:r>
+      <w:proofErr w:type="spellStart"/>
+      <w:r>
+        <w:rPr>
+          <w:rFonts w:eastAsiaTheme="minorEastAsia"/>
+          <w:lang w:val="en-GB"/>
+        </w:rPr>
+        <w:t>Ansys</w:t>
+      </w:r>
+      <w:proofErr w:type="spellEnd"/>
+      <w:r>
+        <w:rPr>
+          <w:rFonts w:eastAsiaTheme="minorEastAsia"/>
+          <w:lang w:val="en-GB"/>
+        </w:rPr>
+        <w:t>/Maxwell (</w:t>
+      </w:r>
+      <w:r>
+        <w:rPr>
+          <w:rFonts w:eastAsiaTheme="minorEastAsia"/>
+          <w:color w:val="FF0000"/>
+          <w:lang w:val="en-GB"/>
+        </w:rPr>
+        <w:t xml:space="preserve">see </w:t>
+      </w:r>
+      <w:proofErr w:type="spellStart"/>
+      <w:r>
+        <w:rPr>
+          <w:rFonts w:eastAsiaTheme="minorEastAsia"/>
+          <w:color w:val="FF0000"/>
+          <w:lang w:val="en-GB"/>
+        </w:rPr>
+        <w:t>fig.xx</w:t>
+      </w:r>
+      <w:proofErr w:type="spellEnd"/>
+      <w:r>
+        <w:rPr>
+          <w:rFonts w:eastAsiaTheme="minorEastAsia"/>
+          <w:lang w:val="en-GB"/>
+        </w:rPr>
+        <w:t xml:space="preserve">). Stator and rotor materials are selected as steel_1008 in </w:t>
+      </w:r>
+      <w:proofErr w:type="spellStart"/>
+      <w:r>
+        <w:rPr>
+          <w:rFonts w:eastAsiaTheme="minorEastAsia"/>
+          <w:lang w:val="en-GB"/>
+        </w:rPr>
+        <w:t>Ansys</w:t>
+      </w:r>
+      <w:proofErr w:type="spellEnd"/>
+      <w:r>
+        <w:rPr>
+          <w:rFonts w:eastAsiaTheme="minorEastAsia"/>
+          <w:lang w:val="en-GB"/>
+        </w:rPr>
+        <w:t xml:space="preserve">/Maxwell library. The material property is set as constant permeability as µ=902.6. </w:t>
+      </w:r>
+    </w:p>
+    <w:p>
+      <w:pPr>
+        <w:jc w:val="both"/>
+        <w:rPr>
+          <w:lang w:val="en-GB"/>
+        </w:rPr>
+      </w:pPr>
+      <w:r>
+        <w:rPr>
+          <w:rFonts w:eastAsiaTheme="minorEastAsia"/>
+          <w:noProof/>
+          <w:lang w:val="tr-TR" w:eastAsia="tr-TR"/>
+        </w:rPr>
+        <w:drawing>
+          <wp:inline distT="0" distB="0" distL="0" distR="0">
+            <wp:extent cx="5741670" cy="4083050"/>
+            <wp:effectExtent l="19050" t="0" r="0" b="0"/>
+            <wp:docPr id="4" name="Resim 1" descr="C:\Users\User\Desktop\ODTU\ODTÜ PHD 19-20 Spring\EE568 Special Topics in Electrical Machines\ee568_project_1\steel1008 linear.JPG"/>
+            <wp:cNvGraphicFramePr>
+              <a:graphicFrameLocks xmlns:a="http://schemas.openxmlformats.org/drawingml/2006/main" noChangeAspect="1"/>
+            </wp:cNvGraphicFramePr>
+            <a:graphic xmlns:a="http://schemas.openxmlformats.org/drawingml/2006/main">
+              <a:graphicData uri="http://schemas.openxmlformats.org/drawingml/2006/picture">
+                <pic:pic xmlns:pic="http://schemas.openxmlformats.org/drawingml/2006/picture">
+                  <pic:nvPicPr>
+                    <pic:cNvPr id="0" name="Picture 1" descr="C:\Users\User\Desktop\ODTU\ODTÜ PHD 19-20 Spring\EE568 Special Topics in Electrical Machines\ee568_project_1\steel1008 linear.JPG"/>
+                    <pic:cNvPicPr>
+                      <a:picLocks noChangeAspect="1" noChangeArrowheads="1"/>
+                    </pic:cNvPicPr>
+                  </pic:nvPicPr>
+                  <pic:blipFill>
+                    <a:blip r:embed="rId11" cstate="print"/>
+                    <a:srcRect/>
+                    <a:stretch>
+                      <a:fillRect/>
+                    </a:stretch>
+                  </pic:blipFill>
+                  <pic:spPr bwMode="auto">
+                    <a:xfrm>
+                      <a:off x="0" y="0"/>
+                      <a:ext cx="5741670" cy="4083050"/>
+                    </a:xfrm>
+                    <a:prstGeom prst="rect">
+                      <a:avLst/>
+                    </a:prstGeom>
+                    <a:noFill/>
+                    <a:ln w="9525">
+                      <a:noFill/>
+                      <a:miter lim="800000"/>
+                      <a:headEnd/>
+                      <a:tailEnd/>
+                    </a:ln>
+                  </pic:spPr>
+                </pic:pic>
+              </a:graphicData>
+            </a:graphic>
+          </wp:inline>
+        </w:drawing>
+      </w:r>
+    </w:p>
+    <w:p>
+      <w:pPr>
+        <w:jc w:val="center"/>
+        <w:rPr>
+          <w:lang w:val="en-GB"/>
+        </w:rPr>
+      </w:pPr>
+      <w:r>
+        <w:rPr>
+          <w:lang w:val="en-GB"/>
+        </w:rPr>
+        <w:t xml:space="preserve">Fig. XX: </w:t>
+      </w:r>
+      <w:r>
+        <w:rPr>
+          <w:lang w:val="en-GB"/>
+        </w:rPr>
+        <w:t xml:space="preserve">FEA model of the given geometry in </w:t>
+      </w:r>
+      <w:proofErr w:type="spellStart"/>
+      <w:r>
+        <w:rPr>
+          <w:lang w:val="en-GB"/>
+        </w:rPr>
+        <w:t>Ansys</w:t>
+      </w:r>
+      <w:proofErr w:type="spellEnd"/>
+      <w:r>
+        <w:rPr>
+          <w:lang w:val="en-GB"/>
+        </w:rPr>
+        <w:t>/Maxwell</w:t>
+      </w:r>
+    </w:p>
+    <w:p>
+      <w:pPr>
+        <w:rPr>
+          <w:lang w:val="en-GB"/>
+        </w:rPr>
+      </w:pPr>
+    </w:p>
+    <w:p>
+      <w:pPr>
+        <w:rPr>
+          <w:lang w:val="en-GB"/>
+        </w:rPr>
+      </w:pPr>
+      <w:r>
+        <w:rPr>
+          <w:lang w:val="en-GB"/>
+        </w:rPr>
+        <w:t>System analysis is done for three positions as rotor angles are 0</w:t>
+      </w:r>
+      <w:r>
+        <w:rPr>
+          <w:vertAlign w:val="superscript"/>
+          <w:lang w:val="en-GB"/>
+        </w:rPr>
+        <w:t>o</w:t>
+      </w:r>
+      <w:r>
+        <w:rPr>
+          <w:lang w:val="en-GB"/>
+        </w:rPr>
+        <w:t>, 45</w:t>
+      </w:r>
+      <w:r>
+        <w:rPr>
+          <w:vertAlign w:val="superscript"/>
+          <w:lang w:val="en-GB"/>
+        </w:rPr>
+        <w:t>o</w:t>
+      </w:r>
+      <w:r>
+        <w:rPr>
+          <w:lang w:val="en-GB"/>
+        </w:rPr>
+        <w:t xml:space="preserve"> and 90</w:t>
+      </w:r>
+      <w:r>
+        <w:rPr>
+          <w:vertAlign w:val="superscript"/>
+          <w:lang w:val="en-GB"/>
+        </w:rPr>
+        <w:t>o</w:t>
+      </w:r>
+      <w:r>
+        <w:rPr>
+          <w:lang w:val="en-GB"/>
+        </w:rPr>
+        <w:t xml:space="preserve">. For these three </w:t>
+      </w:r>
+      <w:proofErr w:type="gramStart"/>
+      <w:r>
+        <w:rPr>
+          <w:lang w:val="en-GB"/>
+        </w:rPr>
+        <w:t>position</w:t>
+      </w:r>
+      <w:proofErr w:type="gramEnd"/>
+      <w:r>
+        <w:rPr>
+          <w:lang w:val="en-GB"/>
+        </w:rPr>
+        <w:t xml:space="preserve">, the flux vectors, magnetic loading, </w:t>
+      </w:r>
+      <w:r>
+        <w:rPr>
+          <w:lang w:val="en-GB"/>
+        </w:rPr>
+        <w:t xml:space="preserve">inductances and energies are calculated. </w:t>
+      </w:r>
+      <w:r>
+        <w:rPr>
+          <w:lang w:val="en-GB"/>
+        </w:rPr>
+        <w:t xml:space="preserve"> </w:t>
+      </w:r>
+    </w:p>
+    <w:p>
+      <w:pPr>
+        <w:jc w:val="center"/>
+        <w:rPr>
+          <w:lang w:val="en-GB"/>
+        </w:rPr>
+      </w:pPr>
+    </w:p>
+    <w:p>
+      <w:pPr>
+        <w:jc w:val="center"/>
+        <w:rPr>
+          <w:lang w:val="en-GB"/>
+        </w:rPr>
+      </w:pPr>
+    </w:p>
+    <w:p>
+      <w:pPr>
+        <w:jc w:val="center"/>
+        <w:rPr>
+          <w:lang w:val="en-GB"/>
+        </w:rPr>
+      </w:pPr>
+    </w:p>
+    <w:p>
+      <w:pPr>
+        <w:jc w:val="center"/>
+        <w:rPr>
+          <w:lang w:val="en-GB"/>
+        </w:rPr>
+      </w:pPr>
+    </w:p>
+    <w:p>
+      <w:pPr>
+        <w:jc w:val="center"/>
+        <w:rPr>
+          <w:lang w:val="en-GB"/>
+        </w:rPr>
+      </w:pPr>
+    </w:p>
+    <w:p>
+      <w:pPr>
+        <w:jc w:val="center"/>
+        <w:rPr>
+          <w:lang w:val="en-GB"/>
+        </w:rPr>
+      </w:pPr>
+    </w:p>
+    <w:p>
+      <w:pPr>
+        <w:jc w:val="center"/>
+        <w:rPr>
+          <w:lang w:val="en-GB"/>
+        </w:rPr>
+      </w:pPr>
+    </w:p>
+    <w:p>
+      <w:pPr>
+        <w:pStyle w:val="AltKonuBal"/>
+        <w:rPr>
+          <w:b/>
+          <w:lang w:val="en-GB"/>
+        </w:rPr>
+      </w:pPr>
+      <w:r>
+        <w:rPr>
+          <w:b/>
+          <w:lang w:val="en-GB"/>
+        </w:rPr>
+        <w:lastRenderedPageBreak/>
+        <w:t>a) Flux Density Vectors for Linear Materials (0, 45, 90 degree rotor)</w:t>
+      </w:r>
+    </w:p>
+    <w:p>
+      <w:pPr>
+        <w:rPr>
+          <w:lang w:val="en-GB"/>
+        </w:rPr>
+      </w:pPr>
+      <w:r>
+        <w:rPr>
+          <w:noProof/>
+          <w:lang w:val="tr-TR" w:eastAsia="tr-TR"/>
+        </w:rPr>
+        <w:drawing>
+          <wp:inline distT="0" distB="0" distL="0" distR="0">
+            <wp:extent cx="4464038" cy="2635459"/>
+            <wp:effectExtent l="19050" t="0" r="0" b="0"/>
+            <wp:docPr id="5" name="Resim 2" descr="C:\Users\User\Desktop\ODTU\ODTÜ PHD 19-20 Spring\EE568 Special Topics in Electrical Machines\ee568_project_1\0degFluxlin_mü.png"/>
+            <wp:cNvGraphicFramePr>
+              <a:graphicFrameLocks xmlns:a="http://schemas.openxmlformats.org/drawingml/2006/main" noChangeAspect="1"/>
+            </wp:cNvGraphicFramePr>
+            <a:graphic xmlns:a="http://schemas.openxmlformats.org/drawingml/2006/main">
+              <a:graphicData uri="http://schemas.openxmlformats.org/drawingml/2006/picture">
+                <pic:pic xmlns:pic="http://schemas.openxmlformats.org/drawingml/2006/picture">
+                  <pic:nvPicPr>
+                    <pic:cNvPr id="0" name="Picture 2" descr="C:\Users\User\Desktop\ODTU\ODTÜ PHD 19-20 Spring\EE568 Special Topics in Electrical Machines\ee568_project_1\0degFluxlin_mü.png"/>
+                    <pic:cNvPicPr>
+                      <a:picLocks noChangeAspect="1" noChangeArrowheads="1"/>
+                    </pic:cNvPicPr>
+                  </pic:nvPicPr>
+                  <pic:blipFill>
+                    <a:blip r:embed="rId12" cstate="print"/>
+                    <a:srcRect/>
+                    <a:stretch>
+                      <a:fillRect/>
+                    </a:stretch>
+                  </pic:blipFill>
+                  <pic:spPr bwMode="auto">
+                    <a:xfrm>
+                      <a:off x="0" y="0"/>
+                      <a:ext cx="4464038" cy="2635459"/>
+                    </a:xfrm>
+                    <a:prstGeom prst="rect">
+                      <a:avLst/>
+                    </a:prstGeom>
+                    <a:noFill/>
+                    <a:ln w="9525">
+                      <a:noFill/>
+                      <a:miter lim="800000"/>
+                      <a:headEnd/>
+                      <a:tailEnd/>
+                    </a:ln>
+                  </pic:spPr>
+                </pic:pic>
+              </a:graphicData>
+            </a:graphic>
+          </wp:inline>
+        </w:drawing>
+      </w:r>
+      <w:r>
+        <w:rPr>
+          <w:noProof/>
+          <w:lang w:val="tr-TR" w:eastAsia="tr-TR"/>
+        </w:rPr>
+        <w:drawing>
+          <wp:inline distT="0" distB="0" distL="0" distR="0">
+            <wp:extent cx="4443080" cy="2635459"/>
+            <wp:effectExtent l="19050" t="0" r="0" b="0"/>
+            <wp:docPr id="7" name="Resim 3" descr="C:\Users\User\Desktop\ODTU\ODTÜ PHD 19-20 Spring\EE568 Special Topics in Electrical Machines\ee568_project_1\45degFluxlin_mü.png"/>
+            <wp:cNvGraphicFramePr>
+              <a:graphicFrameLocks xmlns:a="http://schemas.openxmlformats.org/drawingml/2006/main" noChangeAspect="1"/>
+            </wp:cNvGraphicFramePr>
+            <a:graphic xmlns:a="http://schemas.openxmlformats.org/drawingml/2006/main">
+              <a:graphicData uri="http://schemas.openxmlformats.org/drawingml/2006/picture">
+                <pic:pic xmlns:pic="http://schemas.openxmlformats.org/drawingml/2006/picture">
+                  <pic:nvPicPr>
+                    <pic:cNvPr id="0" name="Picture 3" descr="C:\Users\User\Desktop\ODTU\ODTÜ PHD 19-20 Spring\EE568 Special Topics in Electrical Machines\ee568_project_1\45degFluxlin_mü.png"/>
+                    <pic:cNvPicPr>
+                      <a:picLocks noChangeAspect="1" noChangeArrowheads="1"/>
+                    </pic:cNvPicPr>
+                  </pic:nvPicPr>
+                  <pic:blipFill>
+                    <a:blip r:embed="rId13" cstate="print"/>
+                    <a:srcRect/>
+                    <a:stretch>
+                      <a:fillRect/>
+                    </a:stretch>
+                  </pic:blipFill>
+                  <pic:spPr bwMode="auto">
+                    <a:xfrm>
+                      <a:off x="0" y="0"/>
+                      <a:ext cx="4443080" cy="2635459"/>
+                    </a:xfrm>
+                    <a:prstGeom prst="rect">
+                      <a:avLst/>
+                    </a:prstGeom>
+                    <a:noFill/>
+                    <a:ln w="9525">
+                      <a:noFill/>
+                      <a:miter lim="800000"/>
+                      <a:headEnd/>
+                      <a:tailEnd/>
+                    </a:ln>
+                  </pic:spPr>
+                </pic:pic>
+              </a:graphicData>
+            </a:graphic>
+          </wp:inline>
+        </w:drawing>
+      </w:r>
+      <w:r>
+        <w:rPr>
+          <w:noProof/>
+          <w:lang w:val="tr-TR" w:eastAsia="tr-TR"/>
+        </w:rPr>
+        <w:drawing>
+          <wp:inline distT="0" distB="0" distL="0" distR="0">
+            <wp:extent cx="4432601" cy="2635459"/>
+            <wp:effectExtent l="19050" t="0" r="6049" b="0"/>
+            <wp:docPr id="8" name="Resim 4" descr="C:\Users\User\Desktop\ODTU\ODTÜ PHD 19-20 Spring\EE568 Special Topics in Electrical Machines\ee568_project_1\90degFluxlin_mü.png"/>
+            <wp:cNvGraphicFramePr>
+              <a:graphicFrameLocks xmlns:a="http://schemas.openxmlformats.org/drawingml/2006/main" noChangeAspect="1"/>
+            </wp:cNvGraphicFramePr>
+            <a:graphic xmlns:a="http://schemas.openxmlformats.org/drawingml/2006/main">
+              <a:graphicData uri="http://schemas.openxmlformats.org/drawingml/2006/picture">
+                <pic:pic xmlns:pic="http://schemas.openxmlformats.org/drawingml/2006/picture">
+                  <pic:nvPicPr>
+                    <pic:cNvPr id="0" name="Picture 4" descr="C:\Users\User\Desktop\ODTU\ODTÜ PHD 19-20 Spring\EE568 Special Topics in Electrical Machines\ee568_project_1\90degFluxlin_mü.png"/>
+                    <pic:cNvPicPr>
+                      <a:picLocks noChangeAspect="1" noChangeArrowheads="1"/>
+                    </pic:cNvPicPr>
+                  </pic:nvPicPr>
+                  <pic:blipFill>
+                    <a:blip r:embed="rId14" cstate="print"/>
+                    <a:srcRect/>
+                    <a:stretch>
+                      <a:fillRect/>
+                    </a:stretch>
+                  </pic:blipFill>
+                  <pic:spPr bwMode="auto">
+                    <a:xfrm>
+                      <a:off x="0" y="0"/>
+                      <a:ext cx="4432601" cy="2635459"/>
+                    </a:xfrm>
+                    <a:prstGeom prst="rect">
+                      <a:avLst/>
+                    </a:prstGeom>
+                    <a:noFill/>
+                    <a:ln w="9525">
+                      <a:noFill/>
+                      <a:miter lim="800000"/>
+                      <a:headEnd/>
+                      <a:tailEnd/>
+                    </a:ln>
+                  </pic:spPr>
+                </pic:pic>
+              </a:graphicData>
+            </a:graphic>
+          </wp:inline>
+        </w:drawing>
+      </w:r>
+    </w:p>
+    <w:p>
+      <w:pPr>
+        <w:rPr>
+          <w:lang w:val="en-GB"/>
+        </w:rPr>
+      </w:pPr>
+    </w:p>
+    <w:p>
+      <w:pPr>
+        <w:rPr>
+          <w:lang w:val="en-GB"/>
+        </w:rPr>
+      </w:pPr>
+    </w:p>
+    <w:p>
+      <w:pPr>
+        <w:jc w:val="center"/>
+        <w:rPr>
+          <w:lang w:val="en-GB"/>
+        </w:rPr>
+      </w:pPr>
+      <w:r>
+        <w:rPr>
+          <w:noProof/>
+          <w:lang w:val="tr-TR" w:eastAsia="tr-TR"/>
+        </w:rPr>
+        <w:lastRenderedPageBreak/>
+        <w:drawing>
+          <wp:inline distT="0" distB="0" distL="0" distR="0">
+            <wp:extent cx="2821128" cy="1629193"/>
+            <wp:effectExtent l="19050" t="0" r="0" b="0"/>
+            <wp:docPr id="12" name="Resim 8" descr="C:\Users\User\Desktop\ODTU\ODTÜ PHD 19-20 Spring\EE568 Special Topics in Electrical Machines\ee568_project_1\0degBlin_mü.png"/>
+            <wp:cNvGraphicFramePr>
+              <a:graphicFrameLocks xmlns:a="http://schemas.openxmlformats.org/drawingml/2006/main" noChangeAspect="1"/>
+            </wp:cNvGraphicFramePr>
+            <a:graphic xmlns:a="http://schemas.openxmlformats.org/drawingml/2006/main">
+              <a:graphicData uri="http://schemas.openxmlformats.org/drawingml/2006/picture">
+                <pic:pic xmlns:pic="http://schemas.openxmlformats.org/drawingml/2006/picture">
+                  <pic:nvPicPr>
+                    <pic:cNvPr id="0" name="Picture 8" descr="C:\Users\User\Desktop\ODTU\ODTÜ PHD 19-20 Spring\EE568 Special Topics in Electrical Machines\ee568_project_1\0degBlin_mü.png"/>
+                    <pic:cNvPicPr>
+                      <a:picLocks noChangeAspect="1" noChangeArrowheads="1"/>
+                    </pic:cNvPicPr>
+                  </pic:nvPicPr>
+                  <pic:blipFill>
+                    <a:blip r:embed="rId15" cstate="print"/>
+                    <a:srcRect/>
+                    <a:stretch>
+                      <a:fillRect/>
+                    </a:stretch>
+                  </pic:blipFill>
+                  <pic:spPr bwMode="auto">
+                    <a:xfrm>
+                      <a:off x="0" y="0"/>
+                      <a:ext cx="2821128" cy="1629193"/>
+                    </a:xfrm>
+                    <a:prstGeom prst="rect">
+                      <a:avLst/>
+                    </a:prstGeom>
+                    <a:noFill/>
+                    <a:ln w="9525">
+                      <a:noFill/>
+                      <a:miter lim="800000"/>
+                      <a:headEnd/>
+                      <a:tailEnd/>
+                    </a:ln>
+                  </pic:spPr>
+                </pic:pic>
+              </a:graphicData>
+            </a:graphic>
+          </wp:inline>
+        </w:drawing>
+      </w:r>
+      <w:r>
+        <w:rPr>
+          <w:noProof/>
+          <w:lang w:val="tr-TR" w:eastAsia="tr-TR"/>
+        </w:rPr>
+        <w:drawing>
+          <wp:inline distT="0" distB="0" distL="0" distR="0">
+            <wp:extent cx="2847039" cy="1629193"/>
+            <wp:effectExtent l="19050" t="0" r="0" b="0"/>
+            <wp:docPr id="13" name="Resim 9" descr="C:\Users\User\Desktop\ODTU\ODTÜ PHD 19-20 Spring\EE568 Special Topics in Electrical Machines\ee568_project_1\45degBlin_mü.png"/>
+            <wp:cNvGraphicFramePr>
+              <a:graphicFrameLocks xmlns:a="http://schemas.openxmlformats.org/drawingml/2006/main" noChangeAspect="1"/>
+            </wp:cNvGraphicFramePr>
+            <a:graphic xmlns:a="http://schemas.openxmlformats.org/drawingml/2006/main">
+              <a:graphicData uri="http://schemas.openxmlformats.org/drawingml/2006/picture">
+                <pic:pic xmlns:pic="http://schemas.openxmlformats.org/drawingml/2006/picture">
+                  <pic:nvPicPr>
+                    <pic:cNvPr id="0" name="Picture 9" descr="C:\Users\User\Desktop\ODTU\ODTÜ PHD 19-20 Spring\EE568 Special Topics in Electrical Machines\ee568_project_1\45degBlin_mü.png"/>
+                    <pic:cNvPicPr>
+                      <a:picLocks noChangeAspect="1" noChangeArrowheads="1"/>
+                    </pic:cNvPicPr>
+                  </pic:nvPicPr>
+                  <pic:blipFill>
+                    <a:blip r:embed="rId16" cstate="print"/>
+                    <a:srcRect/>
+                    <a:stretch>
+                      <a:fillRect/>
+                    </a:stretch>
+                  </pic:blipFill>
+                  <pic:spPr bwMode="auto">
+                    <a:xfrm>
+                      <a:off x="0" y="0"/>
+                      <a:ext cx="2847039" cy="1629193"/>
+                    </a:xfrm>
+                    <a:prstGeom prst="rect">
+                      <a:avLst/>
+                    </a:prstGeom>
+                    <a:noFill/>
+                    <a:ln w="9525">
+                      <a:noFill/>
+                      <a:miter lim="800000"/>
+                      <a:headEnd/>
+                      <a:tailEnd/>
+                    </a:ln>
+                  </pic:spPr>
+                </pic:pic>
+              </a:graphicData>
+            </a:graphic>
+          </wp:inline>
+        </w:drawing>
+      </w:r>
+      <w:r>
+        <w:rPr>
+          <w:noProof/>
+          <w:lang w:val="tr-TR" w:eastAsia="tr-TR"/>
+        </w:rPr>
+        <w:drawing>
+          <wp:inline distT="0" distB="0" distL="0" distR="0">
+            <wp:extent cx="2827605" cy="1629193"/>
+            <wp:effectExtent l="19050" t="0" r="0" b="0"/>
+            <wp:docPr id="14" name="Resim 10" descr="C:\Users\User\Desktop\ODTU\ODTÜ PHD 19-20 Spring\EE568 Special Topics in Electrical Machines\ee568_project_1\90degBlin_mü.png"/>
+            <wp:cNvGraphicFramePr>
+              <a:graphicFrameLocks xmlns:a="http://schemas.openxmlformats.org/drawingml/2006/main" noChangeAspect="1"/>
+            </wp:cNvGraphicFramePr>
+            <a:graphic xmlns:a="http://schemas.openxmlformats.org/drawingml/2006/main">
+              <a:graphicData uri="http://schemas.openxmlformats.org/drawingml/2006/picture">
+                <pic:pic xmlns:pic="http://schemas.openxmlformats.org/drawingml/2006/picture">
+                  <pic:nvPicPr>
+                    <pic:cNvPr id="0" name="Picture 10" descr="C:\Users\User\Desktop\ODTU\ODTÜ PHD 19-20 Spring\EE568 Special Topics in Electrical Machines\ee568_project_1\90degBlin_mü.png"/>
+                    <pic:cNvPicPr>
+                      <a:picLocks noChangeAspect="1" noChangeArrowheads="1"/>
+                    </pic:cNvPicPr>
+                  </pic:nvPicPr>
+                  <pic:blipFill>
+                    <a:blip r:embed="rId17" cstate="print"/>
+                    <a:srcRect/>
+                    <a:stretch>
+                      <a:fillRect/>
+                    </a:stretch>
+                  </pic:blipFill>
+                  <pic:spPr bwMode="auto">
+                    <a:xfrm>
+                      <a:off x="0" y="0"/>
+                      <a:ext cx="2827605" cy="1629193"/>
+                    </a:xfrm>
+                    <a:prstGeom prst="rect">
+                      <a:avLst/>
+                    </a:prstGeom>
+                    <a:noFill/>
+                    <a:ln w="9525">
+                      <a:noFill/>
+                      <a:miter lim="800000"/>
+                      <a:headEnd/>
+                      <a:tailEnd/>
+                    </a:ln>
+                  </pic:spPr>
+                </pic:pic>
+              </a:graphicData>
+            </a:graphic>
+          </wp:inline>
+        </w:drawing>
+      </w:r>
+    </w:p>
+    <w:p>
+      <w:pPr>
+        <w:pStyle w:val="AltKonuBal"/>
+        <w:rPr>
+          <w:b/>
+          <w:lang w:val="en-GB"/>
+        </w:rPr>
+      </w:pPr>
+      <w:r>
+        <w:rPr>
+          <w:b/>
+          <w:lang w:val="en-GB"/>
+        </w:rPr>
+        <w:t>b) Inductances and Stored Energy in the System</w:t>
+      </w:r>
+    </w:p>
+    <w:p>
+      <w:pPr>
+        <w:rPr>
+          <w:lang w:val="en-GB"/>
+        </w:rPr>
+      </w:pPr>
+      <w:r>
+        <w:rPr>
+          <w:noProof/>
+          <w:lang w:val="tr-TR" w:eastAsia="tr-TR"/>
+        </w:rPr>
+        <w:drawing>
+          <wp:inline distT="0" distB="0" distL="0" distR="0">
+            <wp:extent cx="3179445" cy="871855"/>
+            <wp:effectExtent l="19050" t="0" r="1905" b="0"/>
+            <wp:docPr id="9" name="Resim 5" descr="C:\Users\User\Desktop\ODTU\ODTÜ PHD 19-20 Spring\EE568 Special Topics in Electrical Machines\ee568_project_1\inductance_lin_mü.JPG"/>
+            <wp:cNvGraphicFramePr>
+              <a:graphicFrameLocks xmlns:a="http://schemas.openxmlformats.org/drawingml/2006/main" noChangeAspect="1"/>
+            </wp:cNvGraphicFramePr>
+            <a:graphic xmlns:a="http://schemas.openxmlformats.org/drawingml/2006/main">
+              <a:graphicData uri="http://schemas.openxmlformats.org/drawingml/2006/picture">
+                <pic:pic xmlns:pic="http://schemas.openxmlformats.org/drawingml/2006/picture">
+                  <pic:nvPicPr>
+                    <pic:cNvPr id="0" name="Picture 5" descr="C:\Users\User\Desktop\ODTU\ODTÜ PHD 19-20 Spring\EE568 Special Topics in Electrical Machines\ee568_project_1\inductance_lin_mü.JPG"/>
+                    <pic:cNvPicPr>
+                      <a:picLocks noChangeAspect="1" noChangeArrowheads="1"/>
+                    </pic:cNvPicPr>
+                  </pic:nvPicPr>
+                  <pic:blipFill>
+                    <a:blip r:embed="rId18" cstate="print"/>
+                    <a:srcRect/>
+                    <a:stretch>
+                      <a:fillRect/>
+                    </a:stretch>
+                  </pic:blipFill>
+                  <pic:spPr bwMode="auto">
+                    <a:xfrm>
+                      <a:off x="0" y="0"/>
+                      <a:ext cx="3179445" cy="871855"/>
+                    </a:xfrm>
+                    <a:prstGeom prst="rect">
+                      <a:avLst/>
+                    </a:prstGeom>
+                    <a:noFill/>
+                    <a:ln w="9525">
+                      <a:noFill/>
+                      <a:miter lim="800000"/>
+                      <a:headEnd/>
+                      <a:tailEnd/>
+                    </a:ln>
+                  </pic:spPr>
+                </pic:pic>
+              </a:graphicData>
+            </a:graphic>
+          </wp:inline>
+        </w:drawing>
+      </w:r>
+    </w:p>
+    <w:p>
+      <w:pPr>
+        <w:rPr>
+          <w:lang w:val="en-GB"/>
+        </w:rPr>
+      </w:pPr>
+      <w:r>
+        <w:rPr>
+          <w:lang w:val="en-GB"/>
+        </w:rPr>
+        <w:t xml:space="preserve">1/2li^2 </w:t>
+      </w:r>
+      <w:proofErr w:type="spellStart"/>
+      <w:r>
+        <w:rPr>
+          <w:lang w:val="en-GB"/>
+        </w:rPr>
+        <w:t>matlab</w:t>
+      </w:r>
+      <w:proofErr w:type="spellEnd"/>
+    </w:p>
+    <w:p>
+      <w:pPr>
+        <w:pStyle w:val="AltKonuBal"/>
+        <w:rPr>
+          <w:b/>
+          <w:lang w:val="en-GB"/>
+        </w:rPr>
+      </w:pPr>
+      <w:r>
+        <w:rPr>
+          <w:b/>
+          <w:lang w:val="en-GB"/>
+        </w:rPr>
+        <w:t>c) Torque Generation in the System</w:t>
+      </w:r>
+    </w:p>
+    <w:p>
+      <w:pPr>
+        <w:rPr>
+          <w:rFonts w:asciiTheme="majorHAnsi" w:eastAsiaTheme="majorEastAsia" w:hAnsiTheme="majorHAnsi" w:cstheme="majorBidi"/>
+          <w:color w:val="17365D" w:themeColor="text2" w:themeShade="BF"/>
+          <w:spacing w:val="5"/>
+          <w:kern w:val="28"/>
+          <w:sz w:val="52"/>
+          <w:szCs w:val="52"/>
+          <w:lang w:val="en-GB"/>
+        </w:rPr>
+      </w:pPr>
+      <w:r>
+        <w:rPr>
+          <w:noProof/>
+          <w:lang w:val="tr-TR" w:eastAsia="tr-TR"/>
+        </w:rPr>
+        <w:drawing>
+          <wp:inline distT="0" distB="0" distL="0" distR="0">
+            <wp:extent cx="5752465" cy="2328545"/>
+            <wp:effectExtent l="19050" t="0" r="635" b="0"/>
+            <wp:docPr id="10" name="Resim 6" descr="C:\Users\User\Desktop\ODTU\ODTÜ PHD 19-20 Spring\EE568 Special Topics in Electrical Machines\ee568_project_1\torq_lin_mü.png"/>
+            <wp:cNvGraphicFramePr>
+              <a:graphicFrameLocks xmlns:a="http://schemas.openxmlformats.org/drawingml/2006/main" noChangeAspect="1"/>
+            </wp:cNvGraphicFramePr>
+            <a:graphic xmlns:a="http://schemas.openxmlformats.org/drawingml/2006/main">
+              <a:graphicData uri="http://schemas.openxmlformats.org/drawingml/2006/picture">
+                <pic:pic xmlns:pic="http://schemas.openxmlformats.org/drawingml/2006/picture">
+                  <pic:nvPicPr>
+                    <pic:cNvPr id="0" name="Picture 6" descr="C:\Users\User\Desktop\ODTU\ODTÜ PHD 19-20 Spring\EE568 Special Topics in Electrical Machines\ee568_project_1\torq_lin_mü.png"/>
+                    <pic:cNvPicPr>
+                      <a:picLocks noChangeAspect="1" noChangeArrowheads="1"/>
+                    </pic:cNvPicPr>
+                  </pic:nvPicPr>
+                  <pic:blipFill>
+                    <a:blip r:embed="rId19" cstate="print"/>
+                    <a:srcRect/>
+                    <a:stretch>
+                      <a:fillRect/>
+                    </a:stretch>
+                  </pic:blipFill>
+                  <pic:spPr bwMode="auto">
+                    <a:xfrm>
+                      <a:off x="0" y="0"/>
+                      <a:ext cx="5752465" cy="2328545"/>
+                    </a:xfrm>
+                    <a:prstGeom prst="rect">
+                      <a:avLst/>
+                    </a:prstGeom>
+                    <a:noFill/>
+                    <a:ln w="9525">
+                      <a:noFill/>
+                      <a:miter lim="800000"/>
+                      <a:headEnd/>
+                      <a:tailEnd/>
+                    </a:ln>
+                  </pic:spPr>
+                </pic:pic>
+              </a:graphicData>
+            </a:graphic>
+          </wp:inline>
+        </w:drawing>
+      </w:r>
+      <w:r>
+        <w:rPr>
+          <w:noProof/>
+          <w:lang w:val="tr-TR" w:eastAsia="tr-TR"/>
+        </w:rPr>
+        <w:drawing>
+          <wp:inline distT="0" distB="0" distL="0" distR="0">
+            <wp:extent cx="3094355" cy="850900"/>
+            <wp:effectExtent l="19050" t="0" r="0" b="0"/>
+            <wp:docPr id="11" name="Resim 7" descr="C:\Users\User\Desktop\ODTU\ODTÜ PHD 19-20 Spring\EE568 Special Topics in Electrical Machines\ee568_project_1\torqtablelin_mü.JPG"/>
+            <wp:cNvGraphicFramePr>
+              <a:graphicFrameLocks xmlns:a="http://schemas.openxmlformats.org/drawingml/2006/main" noChangeAspect="1"/>
+            </wp:cNvGraphicFramePr>
+            <a:graphic xmlns:a="http://schemas.openxmlformats.org/drawingml/2006/main">
+              <a:graphicData uri="http://schemas.openxmlformats.org/drawingml/2006/picture">
+                <pic:pic xmlns:pic="http://schemas.openxmlformats.org/drawingml/2006/picture">
+                  <pic:nvPicPr>
+                    <pic:cNvPr id="0" name="Picture 7" descr="C:\Users\User\Desktop\ODTU\ODTÜ PHD 19-20 Spring\EE568 Special Topics in Electrical Machines\ee568_project_1\torqtablelin_mü.JPG"/>
+                    <pic:cNvPicPr>
+                      <a:picLocks noChangeAspect="1" noChangeArrowheads="1"/>
+                    </pic:cNvPicPr>
+                  </pic:nvPicPr>
+                  <pic:blipFill>
+                    <a:blip r:embed="rId20" cstate="print"/>
+                    <a:srcRect/>
+                    <a:stretch>
+                      <a:fillRect/>
+                    </a:stretch>
+                  </pic:blipFill>
+                  <pic:spPr bwMode="auto">
+                    <a:xfrm>
+                      <a:off x="0" y="0"/>
+                      <a:ext cx="3094355" cy="850900"/>
+                    </a:xfrm>
+                    <a:prstGeom prst="rect">
+                      <a:avLst/>
+                    </a:prstGeom>
+                    <a:noFill/>
+                    <a:ln w="9525">
+                      <a:noFill/>
+                      <a:miter lim="800000"/>
+                      <a:headEnd/>
+                      <a:tailEnd/>
+                    </a:ln>
+                  </pic:spPr>
+                </pic:pic>
+              </a:graphicData>
+            </a:graphic>
+          </wp:inline>
+        </w:drawing>
+      </w:r>
+    </w:p>
+    <w:p>
+      <w:pPr>
+        <w:pStyle w:val="KonuBal"/>
+        <w:rPr>
+          <w:sz w:val="48"/>
+          <w:szCs w:val="48"/>
+          <w:lang w:val="en-GB"/>
+        </w:rPr>
+      </w:pPr>
+      <w:r>
+        <w:rPr>
+          <w:sz w:val="48"/>
+          <w:szCs w:val="48"/>
+          <w:lang w:val="en-GB"/>
+        </w:rPr>
+        <w:lastRenderedPageBreak/>
+        <w:t>3. FEA Modelling (2d Nonlinear Materials)</w:t>
+      </w:r>
+    </w:p>
+    <w:p>
+      <w:pPr>
+        <w:rPr>
+          <w:rFonts w:eastAsiaTheme="minorEastAsia"/>
+          <w:lang w:val="en-GB"/>
+        </w:rPr>
+      </w:pPr>
+      <w:r>
+        <w:rPr>
+          <w:rFonts w:eastAsiaTheme="minorEastAsia"/>
+          <w:lang w:val="en-GB"/>
+        </w:rPr>
+        <w:t xml:space="preserve">In this section, stator and rotor materials are selected as again steel_1008 in </w:t>
+      </w:r>
+      <w:proofErr w:type="spellStart"/>
+      <w:r>
+        <w:rPr>
+          <w:rFonts w:eastAsiaTheme="minorEastAsia"/>
+          <w:lang w:val="en-GB"/>
+        </w:rPr>
+        <w:t>Ansys</w:t>
+      </w:r>
+      <w:proofErr w:type="spellEnd"/>
+      <w:r>
+        <w:rPr>
+          <w:rFonts w:eastAsiaTheme="minorEastAsia"/>
+          <w:lang w:val="en-GB"/>
+        </w:rPr>
+        <w:t xml:space="preserve">/Maxwell library. But, the material property is set as nonlinear characteristic as nonlinear B-H curve that is given in </w:t>
+      </w:r>
+      <w:proofErr w:type="spellStart"/>
+      <w:r>
+        <w:rPr>
+          <w:rFonts w:eastAsiaTheme="minorEastAsia"/>
+          <w:lang w:val="en-GB"/>
+        </w:rPr>
+        <w:t>Ansys</w:t>
+      </w:r>
+      <w:proofErr w:type="spellEnd"/>
+      <w:r>
+        <w:rPr>
+          <w:rFonts w:eastAsiaTheme="minorEastAsia"/>
+          <w:lang w:val="en-GB"/>
+        </w:rPr>
+        <w:t>/Maxwell library.</w:t>
+      </w:r>
+    </w:p>
+    <w:p>
+      <w:pPr>
+        <w:rPr>
+          <w:rFonts w:eastAsiaTheme="minorEastAsia"/>
+          <w:lang w:val="en-GB"/>
+        </w:rPr>
+      </w:pPr>
+    </w:p>
+    <w:p>
+      <w:pPr>
+        <w:pStyle w:val="AltKonuBal"/>
+        <w:rPr>
+          <w:b/>
+          <w:lang w:val="en-GB"/>
+        </w:rPr>
+      </w:pPr>
+      <w:r>
+        <w:rPr>
+          <w:b/>
+          <w:lang w:val="en-GB"/>
+        </w:rPr>
+        <w:t xml:space="preserve">a) Flux Density Vectors for </w:t>
+      </w:r>
+      <w:proofErr w:type="spellStart"/>
+      <w:r>
+        <w:rPr>
+          <w:b/>
+          <w:lang w:val="en-GB"/>
+        </w:rPr>
+        <w:t>Non</w:t>
+      </w:r>
+      <w:r>
+        <w:rPr>
+          <w:b/>
+          <w:lang w:val="en-GB"/>
+        </w:rPr>
+        <w:t>Linear</w:t>
+      </w:r>
+      <w:proofErr w:type="spellEnd"/>
+      <w:r>
+        <w:rPr>
+          <w:b/>
+          <w:lang w:val="en-GB"/>
+        </w:rPr>
+        <w:t xml:space="preserve"> Materials (0, 45, 90 degree rotor)</w:t>
+      </w:r>
+    </w:p>
+    <w:p>
+      <w:pPr>
+        <w:rPr>
+          <w:lang w:val="en-GB"/>
+        </w:rPr>
+      </w:pPr>
+    </w:p>
+    <w:p>
+      <w:pPr>
+        <w:rPr>
+          <w:lang w:val="en-GB"/>
+        </w:rPr>
+      </w:pPr>
+      <w:r>
+        <w:rPr>
+          <w:noProof/>
+          <w:lang w:val="tr-TR" w:eastAsia="tr-TR"/>
+        </w:rPr>
+        <w:lastRenderedPageBreak/>
+        <w:drawing>
+          <wp:inline distT="0" distB="0" distL="0" distR="0">
+            <wp:extent cx="4338291" cy="2635459"/>
+            <wp:effectExtent l="19050" t="0" r="5109" b="0"/>
+            <wp:docPr id="24" name="Resim 11" descr="C:\Users\User\Desktop\ODTU\ODTÜ PHD 19-20 Spring\EE568 Special Topics in Electrical Machines\ee568_project_1\0degFluxnonlin_mü.png"/>
+            <wp:cNvGraphicFramePr>
+              <a:graphicFrameLocks xmlns:a="http://schemas.openxmlformats.org/drawingml/2006/main" noChangeAspect="1"/>
+            </wp:cNvGraphicFramePr>
+            <a:graphic xmlns:a="http://schemas.openxmlformats.org/drawingml/2006/main">
+              <a:graphicData uri="http://schemas.openxmlformats.org/drawingml/2006/picture">
+                <pic:pic xmlns:pic="http://schemas.openxmlformats.org/drawingml/2006/picture">
+                  <pic:nvPicPr>
+                    <pic:cNvPr id="0" name="Picture 11" descr="C:\Users\User\Desktop\ODTU\ODTÜ PHD 19-20 Spring\EE568 Special Topics in Electrical Machines\ee568_project_1\0degFluxnonlin_mü.png"/>
+                    <pic:cNvPicPr>
+                      <a:picLocks noChangeAspect="1" noChangeArrowheads="1"/>
+                    </pic:cNvPicPr>
+                  </pic:nvPicPr>
+                  <pic:blipFill>
+                    <a:blip r:embed="rId21" cstate="print"/>
+                    <a:srcRect/>
+                    <a:stretch>
+                      <a:fillRect/>
+                    </a:stretch>
+                  </pic:blipFill>
+                  <pic:spPr bwMode="auto">
+                    <a:xfrm>
+                      <a:off x="0" y="0"/>
+                      <a:ext cx="4338291" cy="2635459"/>
+                    </a:xfrm>
+                    <a:prstGeom prst="rect">
+                      <a:avLst/>
+                    </a:prstGeom>
+                    <a:noFill/>
+                    <a:ln w="9525">
+                      <a:noFill/>
+                      <a:miter lim="800000"/>
+                      <a:headEnd/>
+                      <a:tailEnd/>
+                    </a:ln>
+                  </pic:spPr>
+                </pic:pic>
+              </a:graphicData>
+            </a:graphic>
+          </wp:inline>
+        </w:drawing>
+      </w:r>
+      <w:r>
+        <w:rPr>
+          <w:noProof/>
+          <w:lang w:val="tr-TR" w:eastAsia="tr-TR"/>
+        </w:rPr>
+        <w:drawing>
+          <wp:inline distT="0" distB="0" distL="0" distR="0">
+            <wp:extent cx="4348770" cy="2635459"/>
+            <wp:effectExtent l="19050" t="0" r="0" b="0"/>
+            <wp:docPr id="25" name="Resim 12" descr="C:\Users\User\Desktop\ODTU\ODTÜ PHD 19-20 Spring\EE568 Special Topics in Electrical Machines\ee568_project_1\45degFluxnonlin_mü.png"/>
+            <wp:cNvGraphicFramePr>
+              <a:graphicFrameLocks xmlns:a="http://schemas.openxmlformats.org/drawingml/2006/main" noChangeAspect="1"/>
+            </wp:cNvGraphicFramePr>
+            <a:graphic xmlns:a="http://schemas.openxmlformats.org/drawingml/2006/main">
+              <a:graphicData uri="http://schemas.openxmlformats.org/drawingml/2006/picture">
+                <pic:pic xmlns:pic="http://schemas.openxmlformats.org/drawingml/2006/picture">
+                  <pic:nvPicPr>
+                    <pic:cNvPr id="0" name="Picture 12" descr="C:\Users\User\Desktop\ODTU\ODTÜ PHD 19-20 Spring\EE568 Special Topics in Electrical Machines\ee568_project_1\45degFluxnonlin_mü.png"/>
+                    <pic:cNvPicPr>
+                      <a:picLocks noChangeAspect="1" noChangeArrowheads="1"/>
+                    </pic:cNvPicPr>
+                  </pic:nvPicPr>
+                  <pic:blipFill>
+                    <a:blip r:embed="rId22" cstate="print"/>
+                    <a:srcRect/>
+                    <a:stretch>
+                      <a:fillRect/>
+                    </a:stretch>
+                  </pic:blipFill>
+                  <pic:spPr bwMode="auto">
+                    <a:xfrm>
+                      <a:off x="0" y="0"/>
+                      <a:ext cx="4348770" cy="2635459"/>
+                    </a:xfrm>
+                    <a:prstGeom prst="rect">
+                      <a:avLst/>
+                    </a:prstGeom>
+                    <a:noFill/>
+                    <a:ln w="9525">
+                      <a:noFill/>
+                      <a:miter lim="800000"/>
+                      <a:headEnd/>
+                      <a:tailEnd/>
+                    </a:ln>
+                  </pic:spPr>
+                </pic:pic>
+              </a:graphicData>
+            </a:graphic>
+          </wp:inline>
+        </w:drawing>
+      </w:r>
+      <w:r>
+        <w:rPr>
+          <w:noProof/>
+          <w:lang w:val="tr-TR" w:eastAsia="tr-TR"/>
+        </w:rPr>
+        <w:drawing>
+          <wp:inline distT="0" distB="0" distL="0" distR="0">
+            <wp:extent cx="4333051" cy="2635459"/>
+            <wp:effectExtent l="19050" t="0" r="0" b="0"/>
+            <wp:docPr id="26" name="Resim 13" descr="C:\Users\User\Desktop\ODTU\ODTÜ PHD 19-20 Spring\EE568 Special Topics in Electrical Machines\ee568_project_1\90degFluxnonlin_mü.png"/>
+            <wp:cNvGraphicFramePr>
+              <a:graphicFrameLocks xmlns:a="http://schemas.openxmlformats.org/drawingml/2006/main" noChangeAspect="1"/>
+            </wp:cNvGraphicFramePr>
+            <a:graphic xmlns:a="http://schemas.openxmlformats.org/drawingml/2006/main">
+              <a:graphicData uri="http://schemas.openxmlformats.org/drawingml/2006/picture">
+                <pic:pic xmlns:pic="http://schemas.openxmlformats.org/drawingml/2006/picture">
+                  <pic:nvPicPr>
+                    <pic:cNvPr id="0" name="Picture 13" descr="C:\Users\User\Desktop\ODTU\ODTÜ PHD 19-20 Spring\EE568 Special Topics in Electrical Machines\ee568_project_1\90degFluxnonlin_mü.png"/>
+                    <pic:cNvPicPr>
+                      <a:picLocks noChangeAspect="1" noChangeArrowheads="1"/>
+                    </pic:cNvPicPr>
+                  </pic:nvPicPr>
+                  <pic:blipFill>
+                    <a:blip r:embed="rId23" cstate="print"/>
+                    <a:srcRect/>
+                    <a:stretch>
+                      <a:fillRect/>
+                    </a:stretch>
+                  </pic:blipFill>
+                  <pic:spPr bwMode="auto">
+                    <a:xfrm>
+                      <a:off x="0" y="0"/>
+                      <a:ext cx="4333051" cy="2635459"/>
+                    </a:xfrm>
+                    <a:prstGeom prst="rect">
+                      <a:avLst/>
+                    </a:prstGeom>
+                    <a:noFill/>
+                    <a:ln w="9525">
+                      <a:noFill/>
+                      <a:miter lim="800000"/>
+                      <a:headEnd/>
+                      <a:tailEnd/>
+                    </a:ln>
+                  </pic:spPr>
+                </pic:pic>
+              </a:graphicData>
+            </a:graphic>
+          </wp:inline>
+        </w:drawing>
+      </w:r>
+    </w:p>
+    <w:p>
+      <w:pPr>
+        <w:rPr>
+          <w:lang w:val="en-GB"/>
+        </w:rPr>
+      </w:pPr>
+    </w:p>
+    <w:p>
+      <w:pPr>
+        <w:rPr>
+          <w:lang w:val="en-GB"/>
+        </w:rPr>
+      </w:pPr>
+    </w:p>
+    <w:p>
+      <w:pPr>
+        <w:jc w:val="center"/>
+        <w:rPr>
+          <w:lang w:val="en-GB"/>
+        </w:rPr>
+      </w:pPr>
+      <w:r>
+        <w:rPr>
+          <w:noProof/>
+          <w:lang w:val="tr-TR" w:eastAsia="tr-TR"/>
+        </w:rPr>
+        <w:lastRenderedPageBreak/>
+        <w:drawing>
+          <wp:inline distT="0" distB="0" distL="0" distR="0">
+            <wp:extent cx="2691569" cy="1629193"/>
+            <wp:effectExtent l="19050" t="0" r="0" b="0"/>
+            <wp:docPr id="27" name="Resim 14" descr="C:\Users\User\Desktop\ODTU\ODTÜ PHD 19-20 Spring\EE568 Special Topics in Electrical Machines\ee568_project_1\0degBnonlin_mü.png"/>
+            <wp:cNvGraphicFramePr>
+              <a:graphicFrameLocks xmlns:a="http://schemas.openxmlformats.org/drawingml/2006/main" noChangeAspect="1"/>
+            </wp:cNvGraphicFramePr>
+            <a:graphic xmlns:a="http://schemas.openxmlformats.org/drawingml/2006/main">
+              <a:graphicData uri="http://schemas.openxmlformats.org/drawingml/2006/picture">
+                <pic:pic xmlns:pic="http://schemas.openxmlformats.org/drawingml/2006/picture">
+                  <pic:nvPicPr>
+                    <pic:cNvPr id="0" name="Picture 14" descr="C:\Users\User\Desktop\ODTU\ODTÜ PHD 19-20 Spring\EE568 Special Topics in Electrical Machines\ee568_project_1\0degBnonlin_mü.png"/>
+                    <pic:cNvPicPr>
+                      <a:picLocks noChangeAspect="1" noChangeArrowheads="1"/>
+                    </pic:cNvPicPr>
+                  </pic:nvPicPr>
+                  <pic:blipFill>
+                    <a:blip r:embed="rId24" cstate="print"/>
+                    <a:srcRect/>
+                    <a:stretch>
+                      <a:fillRect/>
+                    </a:stretch>
+                  </pic:blipFill>
+                  <pic:spPr bwMode="auto">
+                    <a:xfrm>
+                      <a:off x="0" y="0"/>
+                      <a:ext cx="2691569" cy="1629193"/>
+                    </a:xfrm>
+                    <a:prstGeom prst="rect">
+                      <a:avLst/>
+                    </a:prstGeom>
+                    <a:noFill/>
+                    <a:ln w="9525">
+                      <a:noFill/>
+                      <a:miter lim="800000"/>
+                      <a:headEnd/>
+                      <a:tailEnd/>
+                    </a:ln>
+                  </pic:spPr>
+                </pic:pic>
+              </a:graphicData>
+            </a:graphic>
+          </wp:inline>
+        </w:drawing>
+      </w:r>
+      <w:r>
+        <w:rPr>
+          <w:noProof/>
+          <w:lang w:val="tr-TR" w:eastAsia="tr-TR"/>
+        </w:rPr>
+        <w:drawing>
+          <wp:inline distT="0" distB="0" distL="0" distR="0">
+            <wp:extent cx="2681852" cy="1629193"/>
+            <wp:effectExtent l="19050" t="0" r="4198" b="0"/>
+            <wp:docPr id="28" name="Resim 15" descr="C:\Users\User\Desktop\ODTU\ODTÜ PHD 19-20 Spring\EE568 Special Topics in Electrical Machines\ee568_project_1\45degBnonlin_mü.png"/>
+            <wp:cNvGraphicFramePr>
+              <a:graphicFrameLocks xmlns:a="http://schemas.openxmlformats.org/drawingml/2006/main" noChangeAspect="1"/>
+            </wp:cNvGraphicFramePr>
+            <a:graphic xmlns:a="http://schemas.openxmlformats.org/drawingml/2006/main">
+              <a:graphicData uri="http://schemas.openxmlformats.org/drawingml/2006/picture">
+                <pic:pic xmlns:pic="http://schemas.openxmlformats.org/drawingml/2006/picture">
+                  <pic:nvPicPr>
+                    <pic:cNvPr id="0" name="Picture 15" descr="C:\Users\User\Desktop\ODTU\ODTÜ PHD 19-20 Spring\EE568 Special Topics in Electrical Machines\ee568_project_1\45degBnonlin_mü.png"/>
+                    <pic:cNvPicPr>
+                      <a:picLocks noChangeAspect="1" noChangeArrowheads="1"/>
+                    </pic:cNvPicPr>
+                  </pic:nvPicPr>
+                  <pic:blipFill>
+                    <a:blip r:embed="rId25" cstate="print"/>
+                    <a:srcRect/>
+                    <a:stretch>
+                      <a:fillRect/>
+                    </a:stretch>
+                  </pic:blipFill>
+                  <pic:spPr bwMode="auto">
+                    <a:xfrm>
+                      <a:off x="0" y="0"/>
+                      <a:ext cx="2681852" cy="1629193"/>
+                    </a:xfrm>
+                    <a:prstGeom prst="rect">
+                      <a:avLst/>
+                    </a:prstGeom>
+                    <a:noFill/>
+                    <a:ln w="9525">
+                      <a:noFill/>
+                      <a:miter lim="800000"/>
+                      <a:headEnd/>
+                      <a:tailEnd/>
+                    </a:ln>
+                  </pic:spPr>
+                </pic:pic>
+              </a:graphicData>
+            </a:graphic>
+          </wp:inline>
+        </w:drawing>
+      </w:r>
+      <w:r>
+        <w:rPr>
+          <w:noProof/>
+          <w:lang w:val="tr-TR" w:eastAsia="tr-TR"/>
+        </w:rPr>
+        <w:drawing>
+          <wp:inline distT="0" distB="0" distL="0" distR="0">
+            <wp:extent cx="2701286" cy="1629193"/>
+            <wp:effectExtent l="19050" t="0" r="3814" b="0"/>
+            <wp:docPr id="29" name="Resim 16" descr="C:\Users\User\Desktop\ODTU\ODTÜ PHD 19-20 Spring\EE568 Special Topics in Electrical Machines\ee568_project_1\90degBnonlin_mü.png"/>
+            <wp:cNvGraphicFramePr>
+              <a:graphicFrameLocks xmlns:a="http://schemas.openxmlformats.org/drawingml/2006/main" noChangeAspect="1"/>
+            </wp:cNvGraphicFramePr>
+            <a:graphic xmlns:a="http://schemas.openxmlformats.org/drawingml/2006/main">
+              <a:graphicData uri="http://schemas.openxmlformats.org/drawingml/2006/picture">
+                <pic:pic xmlns:pic="http://schemas.openxmlformats.org/drawingml/2006/picture">
+                  <pic:nvPicPr>
+                    <pic:cNvPr id="0" name="Picture 16" descr="C:\Users\User\Desktop\ODTU\ODTÜ PHD 19-20 Spring\EE568 Special Topics in Electrical Machines\ee568_project_1\90degBnonlin_mü.png"/>
+                    <pic:cNvPicPr>
+                      <a:picLocks noChangeAspect="1" noChangeArrowheads="1"/>
+                    </pic:cNvPicPr>
+                  </pic:nvPicPr>
+                  <pic:blipFill>
+                    <a:blip r:embed="rId26" cstate="print"/>
+                    <a:srcRect/>
+                    <a:stretch>
+                      <a:fillRect/>
+                    </a:stretch>
+                  </pic:blipFill>
+                  <pic:spPr bwMode="auto">
+                    <a:xfrm>
+                      <a:off x="0" y="0"/>
+                      <a:ext cx="2701286" cy="1629193"/>
+                    </a:xfrm>
+                    <a:prstGeom prst="rect">
+                      <a:avLst/>
+                    </a:prstGeom>
+                    <a:noFill/>
+                    <a:ln w="9525">
+                      <a:noFill/>
+                      <a:miter lim="800000"/>
+                      <a:headEnd/>
+                      <a:tailEnd/>
+                    </a:ln>
+                  </pic:spPr>
+                </pic:pic>
+              </a:graphicData>
+            </a:graphic>
+          </wp:inline>
+        </w:drawing>
+      </w:r>
+    </w:p>
+    <w:p>
+      <w:pPr>
+        <w:pStyle w:val="AltKonuBal"/>
+        <w:rPr>
+          <w:b/>
+          <w:lang w:val="en-GB"/>
+        </w:rPr>
+      </w:pPr>
+      <w:r>
+        <w:rPr>
+          <w:b/>
+          <w:lang w:val="en-GB"/>
+        </w:rPr>
+        <w:t>b) Inductances and Stored Energy in the System</w:t>
+      </w:r>
+    </w:p>
+    <w:p>
+      <w:pPr>
+        <w:rPr>
+          <w:lang w:val="en-GB"/>
+        </w:rPr>
+      </w:pPr>
+      <w:r>
+        <w:rPr>
+          <w:noProof/>
+          <w:lang w:val="tr-TR" w:eastAsia="tr-TR"/>
+        </w:rPr>
+        <w:drawing>
+          <wp:inline distT="0" distB="0" distL="0" distR="0">
+            <wp:extent cx="3171825" cy="857250"/>
+            <wp:effectExtent l="19050" t="0" r="9525" b="0"/>
+            <wp:docPr id="30" name="Resim 17" descr="C:\Users\User\Desktop\ODTU\ODTÜ PHD 19-20 Spring\EE568 Special Topics in Electrical Machines\ee568_project_1\inductance_nonlin_mü.JPG"/>
+            <wp:cNvGraphicFramePr>
+              <a:graphicFrameLocks xmlns:a="http://schemas.openxmlformats.org/drawingml/2006/main" noChangeAspect="1"/>
+            </wp:cNvGraphicFramePr>
+            <a:graphic xmlns:a="http://schemas.openxmlformats.org/drawingml/2006/main">
+              <a:graphicData uri="http://schemas.openxmlformats.org/drawingml/2006/picture">
+                <pic:pic xmlns:pic="http://schemas.openxmlformats.org/drawingml/2006/picture">
+                  <pic:nvPicPr>
+                    <pic:cNvPr id="0" name="Picture 17" descr="C:\Users\User\Desktop\ODTU\ODTÜ PHD 19-20 Spring\EE568 Special Topics in Electrical Machines\ee568_project_1\inductance_nonlin_mü.JPG"/>
+                    <pic:cNvPicPr>
+                      <a:picLocks noChangeAspect="1" noChangeArrowheads="1"/>
+                    </pic:cNvPicPr>
+                  </pic:nvPicPr>
+                  <pic:blipFill>
+                    <a:blip r:embed="rId27" cstate="print"/>
+                    <a:srcRect/>
+                    <a:stretch>
+                      <a:fillRect/>
+                    </a:stretch>
+                  </pic:blipFill>
+                  <pic:spPr bwMode="auto">
+                    <a:xfrm>
+                      <a:off x="0" y="0"/>
+                      <a:ext cx="3171825" cy="857250"/>
+                    </a:xfrm>
+                    <a:prstGeom prst="rect">
+                      <a:avLst/>
+                    </a:prstGeom>
+                    <a:noFill/>
+                    <a:ln w="9525">
+                      <a:noFill/>
+                      <a:miter lim="800000"/>
+                      <a:headEnd/>
+                      <a:tailEnd/>
+                    </a:ln>
+                  </pic:spPr>
+                </pic:pic>
+              </a:graphicData>
+            </a:graphic>
+          </wp:inline>
+        </w:drawing>
+      </w:r>
+    </w:p>
+    <w:p>
+      <w:pPr>
+        <w:rPr>
+          <w:lang w:val="en-GB"/>
+        </w:rPr>
+      </w:pPr>
+      <w:r>
+        <w:rPr>
+          <w:lang w:val="en-GB"/>
+        </w:rPr>
+        <w:t xml:space="preserve">1/2li^2 </w:t>
+      </w:r>
+      <w:proofErr w:type="spellStart"/>
+      <w:r>
+        <w:rPr>
+          <w:lang w:val="en-GB"/>
+        </w:rPr>
+        <w:t>matlab</w:t>
+      </w:r>
+      <w:proofErr w:type="spellEnd"/>
+    </w:p>
+    <w:p>
+      <w:pPr>
+        <w:pStyle w:val="AltKonuBal"/>
+        <w:rPr>
+          <w:b/>
+          <w:lang w:val="en-GB"/>
+        </w:rPr>
+      </w:pPr>
+      <w:r>
+        <w:rPr>
+          <w:b/>
+          <w:lang w:val="en-GB"/>
+        </w:rPr>
+        <w:t>c) Torque Generation in the System</w:t>
+      </w:r>
+    </w:p>
+    <w:p>
+      <w:pPr>
+        <w:jc w:val="center"/>
+        <w:rPr>
+          <w:rFonts w:asciiTheme="majorHAnsi" w:eastAsiaTheme="majorEastAsia" w:hAnsiTheme="majorHAnsi" w:cstheme="majorBidi"/>
+          <w:color w:val="17365D" w:themeColor="text2" w:themeShade="BF"/>
+          <w:spacing w:val="5"/>
+          <w:kern w:val="28"/>
+          <w:sz w:val="52"/>
+          <w:szCs w:val="52"/>
+          <w:lang w:val="en-GB"/>
+        </w:rPr>
+      </w:pPr>
+      <w:r>
+        <w:rPr>
+          <w:noProof/>
+          <w:lang w:val="tr-TR" w:eastAsia="tr-TR"/>
+        </w:rPr>
+        <w:drawing>
+          <wp:inline distT="0" distB="0" distL="0" distR="0">
+            <wp:extent cx="5753100" cy="2324100"/>
+            <wp:effectExtent l="19050" t="0" r="0" b="0"/>
+            <wp:docPr id="31" name="Resim 18" descr="C:\Users\User\Desktop\ODTU\ODTÜ PHD 19-20 Spring\EE568 Special Topics in Electrical Machines\ee568_project_1\torq_nonlin_mü.png"/>
+            <wp:cNvGraphicFramePr>
+              <a:graphicFrameLocks xmlns:a="http://schemas.openxmlformats.org/drawingml/2006/main" noChangeAspect="1"/>
+            </wp:cNvGraphicFramePr>
+            <a:graphic xmlns:a="http://schemas.openxmlformats.org/drawingml/2006/main">
+              <a:graphicData uri="http://schemas.openxmlformats.org/drawingml/2006/picture">
+                <pic:pic xmlns:pic="http://schemas.openxmlformats.org/drawingml/2006/picture">
+                  <pic:nvPicPr>
+                    <pic:cNvPr id="0" name="Picture 18" descr="C:\Users\User\Desktop\ODTU\ODTÜ PHD 19-20 Spring\EE568 Special Topics in Electrical Machines\ee568_project_1\torq_nonlin_mü.png"/>
+                    <pic:cNvPicPr>
+                      <a:picLocks noChangeAspect="1" noChangeArrowheads="1"/>
+                    </pic:cNvPicPr>
+                  </pic:nvPicPr>
+                  <pic:blipFill>
+                    <a:blip r:embed="rId28" cstate="print"/>
+                    <a:srcRect/>
+                    <a:stretch>
+                      <a:fillRect/>
+                    </a:stretch>
+                  </pic:blipFill>
+                  <pic:spPr bwMode="auto">
+                    <a:xfrm>
+                      <a:off x="0" y="0"/>
+                      <a:ext cx="5753100" cy="2324100"/>
+                    </a:xfrm>
+                    <a:prstGeom prst="rect">
+                      <a:avLst/>
+                    </a:prstGeom>
+                    <a:noFill/>
+                    <a:ln w="9525">
+                      <a:noFill/>
+                      <a:miter lim="800000"/>
+                      <a:headEnd/>
+                      <a:tailEnd/>
+                    </a:ln>
+                  </pic:spPr>
+                </pic:pic>
+              </a:graphicData>
+            </a:graphic>
+          </wp:inline>
+        </w:drawing>
+      </w:r>
+      <w:r>
+        <w:rPr>
+          <w:rFonts w:asciiTheme="majorHAnsi" w:eastAsiaTheme="majorEastAsia" w:hAnsiTheme="majorHAnsi" w:cstheme="majorBidi"/>
+          <w:noProof/>
+          <w:color w:val="17365D" w:themeColor="text2" w:themeShade="BF"/>
+          <w:spacing w:val="5"/>
+          <w:kern w:val="28"/>
+          <w:sz w:val="52"/>
+          <w:szCs w:val="52"/>
+          <w:lang w:val="tr-TR" w:eastAsia="tr-TR"/>
+        </w:rPr>
+        <w:drawing>
+          <wp:inline distT="0" distB="0" distL="0" distR="0">
+            <wp:extent cx="3086100" cy="876300"/>
+            <wp:effectExtent l="19050" t="0" r="0" b="0"/>
+            <wp:docPr id="32" name="Resim 19" descr="C:\Users\User\Desktop\ODTU\ODTÜ PHD 19-20 Spring\EE568 Special Topics in Electrical Machines\ee568_project_1\torqtablenonlin_mü.JPG"/>
+            <wp:cNvGraphicFramePr>
+              <a:graphicFrameLocks xmlns:a="http://schemas.openxmlformats.org/drawingml/2006/main" noChangeAspect="1"/>
+            </wp:cNvGraphicFramePr>
+            <a:graphic xmlns:a="http://schemas.openxmlformats.org/drawingml/2006/main">
+              <a:graphicData uri="http://schemas.openxmlformats.org/drawingml/2006/picture">
+                <pic:pic xmlns:pic="http://schemas.openxmlformats.org/drawingml/2006/picture">
+                  <pic:nvPicPr>
+                    <pic:cNvPr id="0" name="Picture 19" descr="C:\Users\User\Desktop\ODTU\ODTÜ PHD 19-20 Spring\EE568 Special Topics in Electrical Machines\ee568_project_1\torqtablenonlin_mü.JPG"/>
+                    <pic:cNvPicPr>
+                      <a:picLocks noChangeAspect="1" noChangeArrowheads="1"/>
+                    </pic:cNvPicPr>
+                  </pic:nvPicPr>
+                  <pic:blipFill>
+                    <a:blip r:embed="rId29" cstate="print"/>
+                    <a:srcRect/>
+                    <a:stretch>
+                      <a:fillRect/>
+                    </a:stretch>
+                  </pic:blipFill>
+                  <pic:spPr bwMode="auto">
+                    <a:xfrm>
+                      <a:off x="0" y="0"/>
+                      <a:ext cx="3086100" cy="876300"/>
+                    </a:xfrm>
+                    <a:prstGeom prst="rect">
+                      <a:avLst/>
+                    </a:prstGeom>
+                    <a:noFill/>
+                    <a:ln w="9525">
+                      <a:noFill/>
+                      <a:miter lim="800000"/>
+                      <a:headEnd/>
+                      <a:tailEnd/>
+                    </a:ln>
+                  </pic:spPr>
+                </pic:pic>
+              </a:graphicData>
+            </a:graphic>
+          </wp:inline>
+        </w:drawing>
+      </w:r>
+    </w:p>
+    <w:p>
+      <w:pPr>
+        <w:pStyle w:val="AltKonuBal"/>
+        <w:rPr>
+          <w:b/>
+          <w:lang w:val="en-GB"/>
+        </w:rPr>
+      </w:pPr>
+      <w:r>
+        <w:rPr>
+          <w:b/>
+          <w:lang w:val="en-GB"/>
+        </w:rPr>
+        <w:lastRenderedPageBreak/>
+        <w:t>d) The effects of fringing and saturating effects with the linear and non-linear materials</w:t>
+      </w:r>
+    </w:p>
+    <w:p>
+      <w:pPr>
+        <w:rPr>
+          <w:lang w:val="en-GB"/>
+        </w:rPr>
+      </w:pPr>
+    </w:p>
+    <w:p>
+      <w:pPr>
+        <w:rPr>
+          <w:lang w:val="en-GB"/>
+        </w:rPr>
+      </w:pPr>
+    </w:p>
+    <w:p>
+      <w:pPr>
+        <w:pStyle w:val="KonuBal"/>
+        <w:rPr>
+          <w:lang w:val="en-GB"/>
+        </w:rPr>
+      </w:pPr>
+      <w:r>
+        <w:rPr>
+          <w:lang w:val="en-GB"/>
+        </w:rPr>
+        <w:t>4. Control Method</w:t>
+      </w:r>
+    </w:p>
+    <w:p>
+      <w:pPr>
+        <w:jc w:val="center"/>
+        <w:rPr>
+          <w:noProof/>
+          <w:lang w:val="tr-TR" w:eastAsia="tr-TR"/>
+        </w:rPr>
+      </w:pPr>
+      <w:r>
+        <w:rPr>
+          <w:noProof/>
+          <w:lang w:val="tr-TR" w:eastAsia="tr-TR"/>
+        </w:rPr>
+        <w:drawing>
+          <wp:inline distT="0" distB="0" distL="0" distR="0">
+            <wp:extent cx="3657600" cy="304800"/>
+            <wp:effectExtent l="19050" t="0" r="0" b="0"/>
+            <wp:docPr id="16" name="Resim 4" descr="plot | sin(x) - 0.33 sin(3 x) + 0.2 sin(5 x) - 0.14 sin(7 x)"/>
+            <wp:cNvGraphicFramePr>
+              <a:graphicFrameLocks xmlns:a="http://schemas.openxmlformats.org/drawingml/2006/main" noChangeAspect="1"/>
+            </wp:cNvGraphicFramePr>
+            <a:graphic xmlns:a="http://schemas.openxmlformats.org/drawingml/2006/main">
+              <a:graphicData uri="http://schemas.openxmlformats.org/drawingml/2006/picture">
+                <pic:pic xmlns:pic="http://schemas.openxmlformats.org/drawingml/2006/picture">
+                  <pic:nvPicPr>
+                    <pic:cNvPr id="0" name="Picture 4" descr="plot | sin(x) - 0.33 sin(3 x) + 0.2 sin(5 x) - 0.14 sin(7 x)"/>
+                    <pic:cNvPicPr>
+                      <a:picLocks noChangeAspect="1" noChangeArrowheads="1"/>
+                    </pic:cNvPicPr>
+                  </pic:nvPicPr>
+                  <pic:blipFill>
+                    <a:blip r:embed="rId30" cstate="print"/>
+                    <a:srcRect/>
+                    <a:stretch>
+                      <a:fillRect/>
+                    </a:stretch>
+                  </pic:blipFill>
+                  <pic:spPr bwMode="auto">
+                    <a:xfrm>
+                      <a:off x="0" y="0"/>
+                      <a:ext cx="3657600" cy="304800"/>
+                    </a:xfrm>
+                    <a:prstGeom prst="rect">
+                      <a:avLst/>
+                    </a:prstGeom>
+                    <a:noFill/>
+                    <a:ln w="9525">
+                      <a:noFill/>
+                      <a:miter lim="800000"/>
+                      <a:headEnd/>
+                      <a:tailEnd/>
+                    </a:ln>
+                  </pic:spPr>
+                </pic:pic>
+              </a:graphicData>
+            </a:graphic>
+          </wp:inline>
+        </w:drawing>
+      </w:r>
+    </w:p>
+    <w:p>
+      <w:pPr>
+        <w:jc w:val="center"/>
+        <w:rPr>
+          <w:lang w:val="en-GB"/>
+        </w:rPr>
+      </w:pPr>
+      <w:r>
+        <w:rPr>
+          <w:noProof/>
+          <w:lang w:val="tr-TR" w:eastAsia="tr-TR"/>
+        </w:rPr>
+        <w:drawing>
+          <wp:inline distT="0" distB="0" distL="0" distR="0">
+            <wp:extent cx="3657600" cy="2399651"/>
+            <wp:effectExtent l="19050" t="0" r="0" b="0"/>
+            <wp:docPr id="15" name="Resim 1" descr="https://www5a.wolframalpha.com/Calculate/MSP/MSP427216191882764d7h94000020ig7fc33bfhfb48?MSPStoreType=image/gif&amp;s=50&amp;w=451.&amp;h=218.&amp;cdf=RangeControl"/>
+            <wp:cNvGraphicFramePr>
+              <a:graphicFrameLocks xmlns:a="http://schemas.openxmlformats.org/drawingml/2006/main" noChangeAspect="1"/>
+            </wp:cNvGraphicFramePr>
+            <a:graphic xmlns:a="http://schemas.openxmlformats.org/drawingml/2006/main">
+              <a:graphicData uri="http://schemas.openxmlformats.org/drawingml/2006/picture">
+                <pic:pic xmlns:pic="http://schemas.openxmlformats.org/drawingml/2006/picture">
+                  <pic:nvPicPr>
+                    <pic:cNvPr id="0" name="Picture 1" descr="https://www5a.wolframalpha.com/Calculate/MSP/MSP427216191882764d7h94000020ig7fc33bfhfb48?MSPStoreType=image/gif&amp;s=50&amp;w=451.&amp;h=218.&amp;cdf=RangeControl"/>
+                    <pic:cNvPicPr>
+                      <a:picLocks noChangeAspect="1" noChangeArrowheads="1"/>
+                    </pic:cNvPicPr>
+                  </pic:nvPicPr>
+                  <pic:blipFill>
+                    <a:blip r:embed="rId31" cstate="print"/>
+                    <a:srcRect r="25141"/>
+                    <a:stretch>
+                      <a:fillRect/>
+                    </a:stretch>
+                  </pic:blipFill>
+                  <pic:spPr bwMode="auto">
+                    <a:xfrm>
+                      <a:off x="0" y="0"/>
+                      <a:ext cx="3660689" cy="2401678"/>
+                    </a:xfrm>
+                    <a:prstGeom prst="rect">
+                      <a:avLst/>
+                    </a:prstGeom>
+                    <a:noFill/>
+                    <a:ln w="9525">
+                      <a:noFill/>
+                      <a:miter lim="800000"/>
+                      <a:headEnd/>
+                      <a:tailEnd/>
+                    </a:ln>
+                  </pic:spPr>
+                </pic:pic>
+              </a:graphicData>
+            </a:graphic>
+          </wp:inline>
+        </w:drawing>
+      </w:r>
+    </w:p>
+    <w:p>
+      <w:pPr>
+        <w:jc w:val="center"/>
+        <w:rPr>
+          <w:lang w:val="en-GB"/>
+        </w:rPr>
+      </w:pPr>
+    </w:p>
+    <w:p>
+      <w:pPr>
+        <w:rPr>
+          <w:lang w:val="en-GB"/>
+        </w:rPr>
+      </w:pPr>
+      <w:r>
+        <w:rPr>
+          <w:noProof/>
+          <w:lang w:val="tr-TR" w:eastAsia="tr-TR"/>
+        </w:rPr>
+        <w:lastRenderedPageBreak/>
+        <w:drawing>
+          <wp:inline distT="0" distB="0" distL="0" distR="0">
+            <wp:extent cx="2640699" cy="2875046"/>
+            <wp:effectExtent l="19050" t="0" r="7251" b="0"/>
+            <wp:docPr id="17" name="Resim 7" descr="C:\Users\User\Desktop\ODTU\ODTÜ PHD 19-20 Spring\EE568 Special Topics in Electrical Machines\ee568_project_1\90degflux_controlmethod.png"/>
+            <wp:cNvGraphicFramePr>
+              <a:graphicFrameLocks xmlns:a="http://schemas.openxmlformats.org/drawingml/2006/main" noChangeAspect="1"/>
+            </wp:cNvGraphicFramePr>
+            <a:graphic xmlns:a="http://schemas.openxmlformats.org/drawingml/2006/main">
+              <a:graphicData uri="http://schemas.openxmlformats.org/drawingml/2006/picture">
+                <pic:pic xmlns:pic="http://schemas.openxmlformats.org/drawingml/2006/picture">
+                  <pic:nvPicPr>
+                    <pic:cNvPr id="0" name="Picture 7" descr="C:\Users\User\Desktop\ODTU\ODTÜ PHD 19-20 Spring\EE568 Special Topics in Electrical Machines\ee568_project_1\90degflux_controlmethod.png"/>
+                    <pic:cNvPicPr>
+                      <a:picLocks noChangeAspect="1" noChangeArrowheads="1"/>
+                    </pic:cNvPicPr>
+                  </pic:nvPicPr>
+                  <pic:blipFill>
+                    <a:blip r:embed="rId32" cstate="print"/>
+                    <a:srcRect/>
+                    <a:stretch>
+                      <a:fillRect/>
+                    </a:stretch>
+                  </pic:blipFill>
+                  <pic:spPr bwMode="auto">
+                    <a:xfrm>
+                      <a:off x="0" y="0"/>
+                      <a:ext cx="2640699" cy="2875046"/>
+                    </a:xfrm>
+                    <a:prstGeom prst="rect">
+                      <a:avLst/>
+                    </a:prstGeom>
+                    <a:noFill/>
+                    <a:ln w="9525">
+                      <a:noFill/>
+                      <a:miter lim="800000"/>
+                      <a:headEnd/>
+                      <a:tailEnd/>
+                    </a:ln>
+                  </pic:spPr>
+                </pic:pic>
+              </a:graphicData>
+            </a:graphic>
+          </wp:inline>
+        </w:drawing>
+      </w:r>
+      <w:r>
+        <w:rPr>
+          <w:noProof/>
+          <w:lang w:val="tr-TR" w:eastAsia="tr-TR"/>
+        </w:rPr>
+        <w:drawing>
+          <wp:inline distT="0" distB="0" distL="0" distR="0">
+            <wp:extent cx="2640699" cy="2875046"/>
+            <wp:effectExtent l="19050" t="0" r="7251" b="0"/>
+            <wp:docPr id="18" name="Resim 8" descr="C:\Users\User\Desktop\ODTU\ODTÜ PHD 19-20 Spring\EE568 Special Topics in Electrical Machines\ee568_project_1\135degflux_controlmethod.png"/>
+            <wp:cNvGraphicFramePr>
+              <a:graphicFrameLocks xmlns:a="http://schemas.openxmlformats.org/drawingml/2006/main" noChangeAspect="1"/>
+            </wp:cNvGraphicFramePr>
+            <a:graphic xmlns:a="http://schemas.openxmlformats.org/drawingml/2006/main">
+              <a:graphicData uri="http://schemas.openxmlformats.org/drawingml/2006/picture">
+                <pic:pic xmlns:pic="http://schemas.openxmlformats.org/drawingml/2006/picture">
+                  <pic:nvPicPr>
+                    <pic:cNvPr id="0" name="Picture 8" descr="C:\Users\User\Desktop\ODTU\ODTÜ PHD 19-20 Spring\EE568 Special Topics in Electrical Machines\ee568_project_1\135degflux_controlmethod.png"/>
+                    <pic:cNvPicPr>
+                      <a:picLocks noChangeAspect="1" noChangeArrowheads="1"/>
+                    </pic:cNvPicPr>
+                  </pic:nvPicPr>
+                  <pic:blipFill>
+                    <a:blip r:embed="rId33" cstate="print"/>
+                    <a:srcRect/>
+                    <a:stretch>
+                      <a:fillRect/>
+                    </a:stretch>
+                  </pic:blipFill>
+                  <pic:spPr bwMode="auto">
+                    <a:xfrm>
+                      <a:off x="0" y="0"/>
+                      <a:ext cx="2640699" cy="2875046"/>
+                    </a:xfrm>
+                    <a:prstGeom prst="rect">
+                      <a:avLst/>
+                    </a:prstGeom>
+                    <a:noFill/>
+                    <a:ln w="9525">
+                      <a:noFill/>
+                      <a:miter lim="800000"/>
+                      <a:headEnd/>
+                      <a:tailEnd/>
+                    </a:ln>
+                  </pic:spPr>
+                </pic:pic>
+              </a:graphicData>
+            </a:graphic>
+          </wp:inline>
+        </w:drawing>
+      </w:r>
+      <w:r>
+        <w:rPr>
+          <w:noProof/>
+          <w:lang w:val="tr-TR" w:eastAsia="tr-TR"/>
+        </w:rPr>
+        <w:drawing>
+          <wp:inline distT="0" distB="0" distL="0" distR="0">
+            <wp:extent cx="2640699" cy="2875046"/>
+            <wp:effectExtent l="19050" t="0" r="7251" b="0"/>
+            <wp:docPr id="19" name="Resim 9" descr="C:\Users\User\Desktop\ODTU\ODTÜ PHD 19-20 Spring\EE568 Special Topics in Electrical Machines\ee568_project_1\180degflux_controlmethod.png"/>
+            <wp:cNvGraphicFramePr>
+              <a:graphicFrameLocks xmlns:a="http://schemas.openxmlformats.org/drawingml/2006/main" noChangeAspect="1"/>
+            </wp:cNvGraphicFramePr>
+            <a:graphic xmlns:a="http://schemas.openxmlformats.org/drawingml/2006/main">
+              <a:graphicData uri="http://schemas.openxmlformats.org/drawingml/2006/picture">
+                <pic:pic xmlns:pic="http://schemas.openxmlformats.org/drawingml/2006/picture">
+                  <pic:nvPicPr>
+                    <pic:cNvPr id="0" name="Picture 9" descr="C:\Users\User\Desktop\ODTU\ODTÜ PHD 19-20 Spring\EE568 Special Topics in Electrical Machines\ee568_project_1\180degflux_controlmethod.png"/>
+                    <pic:cNvPicPr>
+                      <a:picLocks noChangeAspect="1" noChangeArrowheads="1"/>
+                    </pic:cNvPicPr>
+                  </pic:nvPicPr>
+                  <pic:blipFill>
+                    <a:blip r:embed="rId34" cstate="print"/>
+                    <a:srcRect/>
+                    <a:stretch>
+                      <a:fillRect/>
+                    </a:stretch>
+                  </pic:blipFill>
+                  <pic:spPr bwMode="auto">
+                    <a:xfrm>
+                      <a:off x="0" y="0"/>
+                      <a:ext cx="2640699" cy="2875046"/>
+                    </a:xfrm>
+                    <a:prstGeom prst="rect">
+                      <a:avLst/>
+                    </a:prstGeom>
+                    <a:noFill/>
+                    <a:ln w="9525">
+                      <a:noFill/>
+                      <a:miter lim="800000"/>
+                      <a:headEnd/>
+                      <a:tailEnd/>
+                    </a:ln>
+                  </pic:spPr>
+                </pic:pic>
+              </a:graphicData>
+            </a:graphic>
+          </wp:inline>
+        </w:drawing>
+      </w:r>
+      <w:r>
+        <w:rPr>
+          <w:noProof/>
+          <w:lang w:val="tr-TR" w:eastAsia="tr-TR"/>
+        </w:rPr>
+        <w:drawing>
+          <wp:inline distT="0" distB="0" distL="0" distR="0">
+            <wp:extent cx="2646415" cy="2875046"/>
+            <wp:effectExtent l="19050" t="0" r="1535" b="0"/>
+            <wp:docPr id="20" name="Resim 10" descr="C:\Users\User\Desktop\ODTU\ODTÜ PHD 19-20 Spring\EE568 Special Topics in Electrical Machines\ee568_project_1\225degflux_controlmethod.png"/>
+            <wp:cNvGraphicFramePr>
+              <a:graphicFrameLocks xmlns:a="http://schemas.openxmlformats.org/drawingml/2006/main" noChangeAspect="1"/>
+            </wp:cNvGraphicFramePr>
+            <a:graphic xmlns:a="http://schemas.openxmlformats.org/drawingml/2006/main">
+              <a:graphicData uri="http://schemas.openxmlformats.org/drawingml/2006/picture">
+                <pic:pic xmlns:pic="http://schemas.openxmlformats.org/drawingml/2006/picture">
+                  <pic:nvPicPr>
+                    <pic:cNvPr id="0" name="Picture 10" descr="C:\Users\User\Desktop\ODTU\ODTÜ PHD 19-20 Spring\EE568 Special Topics in Electrical Machines\ee568_project_1\225degflux_controlmethod.png"/>
+                    <pic:cNvPicPr>
+                      <a:picLocks noChangeAspect="1" noChangeArrowheads="1"/>
+                    </pic:cNvPicPr>
+                  </pic:nvPicPr>
+                  <pic:blipFill>
+                    <a:blip r:embed="rId35" cstate="print"/>
+                    <a:srcRect/>
+                    <a:stretch>
+                      <a:fillRect/>
+                    </a:stretch>
+                  </pic:blipFill>
+                  <pic:spPr bwMode="auto">
+                    <a:xfrm>
+                      <a:off x="0" y="0"/>
+                      <a:ext cx="2646415" cy="2875046"/>
+                    </a:xfrm>
+                    <a:prstGeom prst="rect">
+                      <a:avLst/>
+                    </a:prstGeom>
+                    <a:noFill/>
+                    <a:ln w="9525">
+                      <a:noFill/>
+                      <a:miter lim="800000"/>
+                      <a:headEnd/>
+                      <a:tailEnd/>
+                    </a:ln>
+                  </pic:spPr>
+                </pic:pic>
+              </a:graphicData>
+            </a:graphic>
+          </wp:inline>
+        </w:drawing>
+      </w:r>
+    </w:p>
+    <w:p>
+      <w:pPr>
+        <w:rPr>
+          <w:lang w:val="en-GB"/>
+        </w:rPr>
+      </w:pPr>
+    </w:p>
+    <w:p>
+      <w:pPr>
+        <w:rPr>
+          <w:lang w:val="en-GB"/>
+        </w:rPr>
+      </w:pPr>
+      <w:r>
+        <w:rPr>
+          <w:noProof/>
+          <w:lang w:val="tr-TR" w:eastAsia="tr-TR"/>
+        </w:rPr>
+        <w:drawing>
+          <wp:inline distT="0" distB="0" distL="0" distR="0">
+            <wp:extent cx="5753100" cy="2324100"/>
+            <wp:effectExtent l="19050" t="0" r="0" b="0"/>
+            <wp:docPr id="21" name="Resim 11" descr="C:\Users\User\Desktop\ODTU\ODTÜ PHD 19-20 Spring\EE568 Special Topics in Electrical Machines\ee568_project_1\torq_control_method.png"/>
+            <wp:cNvGraphicFramePr>
+              <a:graphicFrameLocks xmlns:a="http://schemas.openxmlformats.org/drawingml/2006/main" noChangeAspect="1"/>
+            </wp:cNvGraphicFramePr>
+            <a:graphic xmlns:a="http://schemas.openxmlformats.org/drawingml/2006/main">
+              <a:graphicData uri="http://schemas.openxmlformats.org/drawingml/2006/picture">
+                <pic:pic xmlns:pic="http://schemas.openxmlformats.org/drawingml/2006/picture">
+                  <pic:nvPicPr>
+                    <pic:cNvPr id="0" name="Picture 11" descr="C:\Users\User\Desktop\ODTU\ODTÜ PHD 19-20 Spring\EE568 Special Topics in Electrical Machines\ee568_project_1\torq_control_method.png"/>
+                    <pic:cNvPicPr>
+                      <a:picLocks noChangeAspect="1" noChangeArrowheads="1"/>
+                    </pic:cNvPicPr>
+                  </pic:nvPicPr>
+                  <pic:blipFill>
+                    <a:blip r:embed="rId36" cstate="print"/>
+                    <a:srcRect/>
+                    <a:stretch>
+                      <a:fillRect/>
+                    </a:stretch>
+                  </pic:blipFill>
+                  <pic:spPr bwMode="auto">
+                    <a:xfrm>
+                      <a:off x="0" y="0"/>
+                      <a:ext cx="5753100" cy="2324100"/>
+                    </a:xfrm>
+                    <a:prstGeom prst="rect">
+                      <a:avLst/>
+                    </a:prstGeom>
+                    <a:noFill/>
+                    <a:ln w="9525">
+                      <a:noFill/>
+                      <a:miter lim="800000"/>
+                      <a:headEnd/>
+                      <a:tailEnd/>
+                    </a:ln>
+                  </pic:spPr>
+                </pic:pic>
+              </a:graphicData>
+            </a:graphic>
+          </wp:inline>
+        </w:drawing>
+      </w:r>
+    </w:p>
+    <w:p>
+      <w:pPr>
+        <w:pStyle w:val="KonuBal"/>
+        <w:rPr>
+          <w:lang w:val="en-GB"/>
+        </w:rPr>
+      </w:pPr>
+      <w:r>
+        <w:rPr>
+          <w:lang w:val="en-GB"/>
+        </w:rPr>
+        <w:lastRenderedPageBreak/>
+        <w:t>5. Motion Animation</w:t>
+      </w:r>
     </w:p>
     <w:sectPr>
-      <w:footerReference w:type="default" r:id="rId11"/>
+      <w:footerReference w:type="default" r:id="rId37"/>
       <w:pgSz w:w="11906" w:h="16838"/>
       <w:pgMar w:top="1417" w:right="1417" w:bottom="1417" w:left="1417" w:header="708" w:footer="708" w:gutter="0"/>
       <w:cols w:space="708"/>
@@ -6842,6 +8987,46 @@
       <w:color w:val="808080"/>
     </w:rPr>
   </w:style>
+  <w:style w:type="paragraph" w:styleId="AltKonuBal">
+    <w:name w:val="Subtitle"/>
+    <w:basedOn w:val="Normal"/>
+    <w:next w:val="Normal"/>
+    <w:link w:val="AltKonuBalChar"/>
+    <w:uiPriority w:val="11"/>
+    <w:qFormat/>
+    <w:rsid w:val="00E37ACD"/>
+    <w:pPr>
+      <w:numPr>
+        <w:ilvl w:val="1"/>
+      </w:numPr>
+    </w:pPr>
+    <w:rPr>
+      <w:rFonts w:asciiTheme="majorHAnsi" w:eastAsiaTheme="majorEastAsia" w:hAnsiTheme="majorHAnsi" w:cstheme="majorBidi"/>
+      <w:i/>
+      <w:iCs/>
+      <w:color w:val="4F81BD" w:themeColor="accent1"/>
+      <w:spacing w:val="15"/>
+      <w:sz w:val="24"/>
+      <w:szCs w:val="24"/>
+    </w:rPr>
+  </w:style>
+  <w:style w:type="character" w:customStyle="1" w:styleId="AltKonuBalChar">
+    <w:name w:val="Alt Konu Başlığı Char"/>
+    <w:basedOn w:val="VarsaylanParagrafYazTipi"/>
+    <w:link w:val="AltKonuBal"/>
+    <w:uiPriority w:val="11"/>
+    <w:rsid w:val="00E37ACD"/>
+    <w:rPr>
+      <w:rFonts w:asciiTheme="majorHAnsi" w:eastAsiaTheme="majorEastAsia" w:hAnsiTheme="majorHAnsi" w:cstheme="majorBidi"/>
+      <w:i/>
+      <w:iCs/>
+      <w:color w:val="4F81BD" w:themeColor="accent1"/>
+      <w:spacing w:val="15"/>
+      <w:sz w:val="24"/>
+      <w:szCs w:val="24"/>
+      <w:lang w:val="en-US"/>
+    </w:rPr>
+  </w:style>
 </w:styles>
 </file>
 
@@ -7133,7 +9318,7 @@
 </file>
 
 <file path=customXml/itemProps1.xml><?xml version="1.0" encoding="utf-8"?>
-<ds:datastoreItem xmlns:ds="http://schemas.openxmlformats.org/officeDocument/2006/customXml" ds:itemID="{2231DBCA-3AC4-4BC6-8690-7C7864DA61D8}">
+<ds:datastoreItem xmlns:ds="http://schemas.openxmlformats.org/officeDocument/2006/customXml" ds:itemID="{A34E7FE8-20BE-4088-AD0E-36B5C7FCB5CC}">
   <ds:schemaRefs>
     <ds:schemaRef ds:uri="http://schemas.openxmlformats.org/officeDocument/2006/bibliography"/>
   </ds:schemaRefs>

</xml_diff>